<commit_message>
Updated GDD, added mechanics, setting, title
</commit_message>
<xml_diff>
--- a/GDD_Xion.docx
+++ b/GDD_Xion.docx
@@ -10,8 +10,6 @@
           <w:szCs w:val="72"/>
         </w:rPr>
       </w:pPr>
-      <w:bookmarkStart w:id="0" w:name="_GoBack"/>
-      <w:bookmarkEnd w:id="0"/>
     </w:p>
     <w:p>
       <w:pPr>
@@ -22,14 +20,16 @@
           <w:szCs w:val="72"/>
         </w:rPr>
       </w:pPr>
+      <w:proofErr w:type="spellStart"/>
       <w:r>
         <w:rPr>
           <w:b/>
           <w:sz w:val="72"/>
           <w:szCs w:val="72"/>
         </w:rPr>
-        <w:t>Game Name Here</w:t>
-      </w:r>
+        <w:t>Xion</w:t>
+      </w:r>
+      <w:proofErr w:type="spellEnd"/>
     </w:p>
     <w:p>
       <w:pPr>
@@ -634,7 +634,22 @@
       </w:pPr>
       <w:r>
         <w:tab/>
-        <w:t>This is the place where you type out a short description of your game</w:t>
+      </w:r>
+      <w:proofErr w:type="spellStart"/>
+      <w:r>
+        <w:t>Xion</w:t>
+      </w:r>
+      <w:proofErr w:type="spellEnd"/>
+      <w:r>
+        <w:t xml:space="preserve"> is </w:t>
+      </w:r>
+      <w:proofErr w:type="gramStart"/>
+      <w:r>
+        <w:t>a</w:t>
+      </w:r>
+      <w:proofErr w:type="gramEnd"/>
+      <w:r>
+        <w:t xml:space="preserve"> RPG Platformer featuring zones that pull the main character, Ion, to different locations. -PENDING- </w:t>
       </w:r>
     </w:p>
     <w:p>
@@ -678,163 +693,164 @@
       </w:pPr>
       <w:r>
         <w:tab/>
-        <w:t xml:space="preserve">What is the goal of your game and how do you achieve it? </w:t>
-      </w:r>
-    </w:p>
-    <w:p>
-      <w:pPr>
-        <w:ind w:left="360"/>
-      </w:pPr>
-    </w:p>
-    <w:p>
-      <w:pPr>
-        <w:ind w:left="360"/>
-      </w:pPr>
-    </w:p>
-    <w:p>
-      <w:pPr>
-        <w:ind w:left="360"/>
-      </w:pPr>
-    </w:p>
-    <w:p>
-      <w:pPr>
-        <w:ind w:left="360"/>
-      </w:pPr>
-    </w:p>
-    <w:p>
-      <w:pPr>
-        <w:ind w:left="360"/>
-      </w:pPr>
-    </w:p>
-    <w:p>
-      <w:pPr>
-        <w:ind w:left="360"/>
-      </w:pPr>
-    </w:p>
-    <w:p>
-      <w:pPr>
-        <w:ind w:left="360"/>
-      </w:pPr>
-    </w:p>
-    <w:p>
-      <w:pPr>
-        <w:ind w:left="360"/>
-      </w:pPr>
-    </w:p>
-    <w:p>
-      <w:pPr>
-        <w:ind w:left="360"/>
-      </w:pPr>
-    </w:p>
-    <w:p>
-      <w:pPr>
-        <w:ind w:left="360"/>
-      </w:pPr>
-    </w:p>
-    <w:p>
-      <w:pPr>
-        <w:ind w:left="360"/>
-      </w:pPr>
-    </w:p>
-    <w:p>
-      <w:pPr>
-        <w:ind w:left="360"/>
-      </w:pPr>
-    </w:p>
-    <w:p>
-      <w:pPr>
-        <w:ind w:left="360"/>
-      </w:pPr>
-    </w:p>
-    <w:p>
-      <w:pPr>
-        <w:ind w:left="360"/>
-      </w:pPr>
-    </w:p>
-    <w:p>
-      <w:pPr>
-        <w:ind w:left="360"/>
-      </w:pPr>
-    </w:p>
-    <w:p>
-      <w:pPr>
-        <w:ind w:left="360"/>
-      </w:pPr>
-    </w:p>
-    <w:p>
-      <w:pPr>
-        <w:ind w:left="360"/>
-      </w:pPr>
-    </w:p>
-    <w:p>
-      <w:pPr>
-        <w:ind w:left="360"/>
-      </w:pPr>
-    </w:p>
-    <w:p>
-      <w:pPr>
-        <w:ind w:left="360"/>
-      </w:pPr>
-    </w:p>
-    <w:p>
-      <w:pPr>
-        <w:ind w:left="360"/>
-      </w:pPr>
-    </w:p>
-    <w:p>
-      <w:pPr>
-        <w:ind w:left="360"/>
-      </w:pPr>
-    </w:p>
-    <w:p>
-      <w:pPr>
-        <w:ind w:left="360"/>
-      </w:pPr>
-    </w:p>
-    <w:p>
-      <w:pPr>
-        <w:ind w:left="360"/>
-      </w:pPr>
-    </w:p>
-    <w:p>
-      <w:pPr>
-        <w:ind w:left="360"/>
-      </w:pPr>
-    </w:p>
-    <w:p>
-      <w:pPr>
-        <w:ind w:left="360"/>
-      </w:pPr>
-    </w:p>
-    <w:p>
-      <w:pPr>
-        <w:ind w:left="360"/>
-      </w:pPr>
-    </w:p>
-    <w:p>
-      <w:pPr>
-        <w:ind w:left="360"/>
-      </w:pPr>
-    </w:p>
-    <w:p>
-      <w:pPr>
-        <w:ind w:left="360"/>
-      </w:pPr>
-    </w:p>
-    <w:p>
-      <w:pPr>
-        <w:ind w:left="360"/>
-        <w:rPr>
-          <w:sz w:val="40"/>
-          <w:szCs w:val="40"/>
-        </w:rPr>
-      </w:pPr>
-      <w:r>
-        <w:rPr>
-          <w:sz w:val="40"/>
-          <w:szCs w:val="40"/>
-        </w:rPr>
-        <w:lastRenderedPageBreak/>
+      </w:r>
+      <w:r>
+        <w:t xml:space="preserve">The goal of the game is to reach the end of each level by manipulating magnetic streams which pull the character. </w:t>
+      </w:r>
+    </w:p>
+    <w:p>
+      <w:pPr>
+        <w:ind w:left="360"/>
+      </w:pPr>
+    </w:p>
+    <w:p>
+      <w:pPr>
+        <w:ind w:left="360"/>
+      </w:pPr>
+    </w:p>
+    <w:p>
+      <w:pPr>
+        <w:ind w:left="360"/>
+      </w:pPr>
+    </w:p>
+    <w:p>
+      <w:pPr>
+        <w:ind w:left="360"/>
+      </w:pPr>
+    </w:p>
+    <w:p>
+      <w:pPr>
+        <w:ind w:left="360"/>
+      </w:pPr>
+    </w:p>
+    <w:p>
+      <w:pPr>
+        <w:ind w:left="360"/>
+      </w:pPr>
+    </w:p>
+    <w:p>
+      <w:pPr>
+        <w:ind w:left="360"/>
+      </w:pPr>
+    </w:p>
+    <w:p>
+      <w:pPr>
+        <w:ind w:left="360"/>
+      </w:pPr>
+    </w:p>
+    <w:p>
+      <w:pPr>
+        <w:ind w:left="360"/>
+      </w:pPr>
+    </w:p>
+    <w:p>
+      <w:pPr>
+        <w:ind w:left="360"/>
+      </w:pPr>
+    </w:p>
+    <w:p>
+      <w:pPr>
+        <w:ind w:left="360"/>
+      </w:pPr>
+    </w:p>
+    <w:p>
+      <w:pPr>
+        <w:ind w:left="360"/>
+      </w:pPr>
+    </w:p>
+    <w:p>
+      <w:pPr>
+        <w:ind w:left="360"/>
+      </w:pPr>
+    </w:p>
+    <w:p>
+      <w:pPr>
+        <w:ind w:left="360"/>
+      </w:pPr>
+    </w:p>
+    <w:p>
+      <w:pPr>
+        <w:ind w:left="360"/>
+      </w:pPr>
+    </w:p>
+    <w:p>
+      <w:pPr>
+        <w:ind w:left="360"/>
+      </w:pPr>
+    </w:p>
+    <w:p>
+      <w:pPr>
+        <w:ind w:left="360"/>
+      </w:pPr>
+    </w:p>
+    <w:p>
+      <w:pPr>
+        <w:ind w:left="360"/>
+      </w:pPr>
+    </w:p>
+    <w:p>
+      <w:pPr>
+        <w:ind w:left="360"/>
+      </w:pPr>
+    </w:p>
+    <w:p>
+      <w:pPr>
+        <w:ind w:left="360"/>
+      </w:pPr>
+    </w:p>
+    <w:p>
+      <w:pPr>
+        <w:ind w:left="360"/>
+      </w:pPr>
+    </w:p>
+    <w:p>
+      <w:pPr>
+        <w:ind w:left="360"/>
+      </w:pPr>
+    </w:p>
+    <w:p>
+      <w:pPr>
+        <w:ind w:left="360"/>
+      </w:pPr>
+    </w:p>
+    <w:p>
+      <w:pPr>
+        <w:ind w:left="360"/>
+      </w:pPr>
+    </w:p>
+    <w:p>
+      <w:pPr>
+        <w:ind w:left="360"/>
+      </w:pPr>
+    </w:p>
+    <w:p>
+      <w:pPr>
+        <w:ind w:left="360"/>
+      </w:pPr>
+    </w:p>
+    <w:p>
+      <w:pPr>
+        <w:ind w:left="360"/>
+      </w:pPr>
+    </w:p>
+    <w:p>
+      <w:pPr>
+        <w:ind w:left="360"/>
+      </w:pPr>
+    </w:p>
+    <w:p>
+      <w:pPr>
+        <w:ind w:left="360"/>
+        <w:rPr>
+          <w:sz w:val="40"/>
+          <w:szCs w:val="40"/>
+        </w:rPr>
+      </w:pPr>
+      <w:r>
+        <w:rPr>
+          <w:sz w:val="40"/>
+          <w:szCs w:val="40"/>
+        </w:rPr>
         <w:t>Technical</w:t>
       </w:r>
     </w:p>
@@ -941,8 +957,112 @@
         <w:ind w:left="360"/>
       </w:pPr>
       <w:r>
-        <w:t>This is the area that you put anything else that you players need to know. This is also an area where you make an example of a round of play to show players what happens in the game as it is played</w:t>
-      </w:r>
+        <w:t>Magnetic Streams – pull character in one direction, quickly. Can be interrupted with shields.</w:t>
+      </w:r>
+    </w:p>
+    <w:p>
+      <w:pPr>
+        <w:ind w:left="360"/>
+      </w:pPr>
+    </w:p>
+    <w:p>
+      <w:pPr>
+        <w:ind w:left="360"/>
+        <w:rPr>
+          <w:u w:val="single"/>
+        </w:rPr>
+      </w:pPr>
+      <w:r>
+        <w:rPr>
+          <w:u w:val="single"/>
+        </w:rPr>
+        <w:t xml:space="preserve">Enemies </w:t>
+      </w:r>
+    </w:p>
+    <w:p>
+      <w:pPr>
+        <w:pStyle w:val="ListParagraph"/>
+        <w:numPr>
+          <w:ilvl w:val="0"/>
+          <w:numId w:val="7"/>
+        </w:numPr>
+      </w:pPr>
+      <w:r>
+        <w:t xml:space="preserve">Disruptor bot </w:t>
+      </w:r>
+      <w:r>
+        <w:sym w:font="Wingdings" w:char="F0E0"/>
+      </w:r>
+      <w:r>
+        <w:t xml:space="preserve"> Shoots forward projectile, if it does not hit Ion, and hits a Magnetic Stream, the stream becomes empowered for some time (30s).</w:t>
+      </w:r>
+    </w:p>
+    <w:p>
+      <w:pPr>
+        <w:pStyle w:val="ListParagraph"/>
+        <w:numPr>
+          <w:ilvl w:val="0"/>
+          <w:numId w:val="7"/>
+        </w:numPr>
+      </w:pPr>
+      <w:r>
+        <w:t xml:space="preserve">Scorcher bot </w:t>
+      </w:r>
+      <w:r>
+        <w:sym w:font="Wingdings" w:char="F0E0"/>
+      </w:r>
+      <w:r>
+        <w:t xml:space="preserve"> Shoots in cone in front of itself, constantly moving, hurts Ion.</w:t>
+      </w:r>
+    </w:p>
+    <w:p>
+      <w:pPr>
+        <w:pStyle w:val="ListParagraph"/>
+        <w:numPr>
+          <w:ilvl w:val="0"/>
+          <w:numId w:val="7"/>
+        </w:numPr>
+      </w:pPr>
+      <w:r>
+        <w:t xml:space="preserve">EMP bot </w:t>
+      </w:r>
+      <w:r>
+        <w:sym w:font="Wingdings" w:char="F0E0"/>
+      </w:r>
+      <w:r>
+        <w:t xml:space="preserve"> Slow moving, if it touches the stream it will nuke the screen and do dmg</w:t>
+      </w:r>
+      <w:r>
+        <w:t>.</w:t>
+      </w:r>
+      <w:bookmarkStart w:id="0" w:name="_GoBack"/>
+      <w:bookmarkEnd w:id="0"/>
+    </w:p>
+    <w:p>
+      <w:pPr>
+        <w:pStyle w:val="ListParagraph"/>
+        <w:numPr>
+          <w:ilvl w:val="0"/>
+          <w:numId w:val="7"/>
+        </w:numPr>
+      </w:pPr>
+      <w:r>
+        <w:t xml:space="preserve">Roomba bot </w:t>
+      </w:r>
+      <w:r>
+        <w:sym w:font="Wingdings" w:char="F0E0"/>
+      </w:r>
+      <w:r>
+        <w:t xml:space="preserve"> Simple walking enemy, if touches Ion it will do d</w:t>
+      </w:r>
+      <w:r>
+        <w:t>mg.</w:t>
+      </w:r>
+    </w:p>
+    <w:p>
+      <w:pPr>
+        <w:ind w:left="360"/>
+      </w:pPr>
     </w:p>
     <w:p>
       <w:pPr>
@@ -979,10 +1099,55 @@
         <w:ind w:left="360"/>
       </w:pPr>
       <w:r>
-        <w:t xml:space="preserve">This is the area that you describe the </w:t>
-      </w:r>
-      <w:r>
-        <w:t>advanced rules of the game. Also give an example of how each rule plays out just like in the Mechanics section</w:t>
+        <w:t>Levels</w:t>
+      </w:r>
+    </w:p>
+    <w:p>
+      <w:pPr>
+        <w:pStyle w:val="ListParagraph"/>
+        <w:numPr>
+          <w:ilvl w:val="0"/>
+          <w:numId w:val="7"/>
+        </w:numPr>
+      </w:pPr>
+      <w:r>
+        <w:t>Apartment</w:t>
+      </w:r>
+    </w:p>
+    <w:p>
+      <w:pPr>
+        <w:pStyle w:val="ListParagraph"/>
+        <w:numPr>
+          <w:ilvl w:val="0"/>
+          <w:numId w:val="7"/>
+        </w:numPr>
+      </w:pPr>
+      <w:r>
+        <w:t>Sewer</w:t>
+      </w:r>
+    </w:p>
+    <w:p>
+      <w:pPr>
+        <w:pStyle w:val="ListParagraph"/>
+        <w:numPr>
+          <w:ilvl w:val="0"/>
+          <w:numId w:val="7"/>
+        </w:numPr>
+      </w:pPr>
+      <w:r>
+        <w:t>Factory</w:t>
+      </w:r>
+    </w:p>
+    <w:p>
+      <w:pPr>
+        <w:pStyle w:val="ListParagraph"/>
+        <w:numPr>
+          <w:ilvl w:val="0"/>
+          <w:numId w:val="7"/>
+        </w:numPr>
+      </w:pPr>
+      <w:r>
+        <w:t>Military Base</w:t>
       </w:r>
     </w:p>
     <w:p>
@@ -1024,86 +1189,17 @@
     <w:p>
       <w:pPr>
         <w:ind w:left="360"/>
-      </w:pPr>
-    </w:p>
-    <w:p>
-      <w:pPr>
-        <w:ind w:left="360"/>
-      </w:pPr>
-    </w:p>
-    <w:p>
-      <w:pPr>
-        <w:ind w:left="360"/>
-      </w:pPr>
-    </w:p>
-    <w:p>
-      <w:pPr>
-        <w:ind w:left="360"/>
-      </w:pPr>
-    </w:p>
-    <w:p>
-      <w:pPr>
-        <w:ind w:left="360"/>
-      </w:pPr>
-    </w:p>
-    <w:p>
-      <w:pPr>
-        <w:ind w:left="360"/>
-      </w:pPr>
-    </w:p>
-    <w:p>
-      <w:pPr>
-        <w:ind w:left="360"/>
-      </w:pPr>
-    </w:p>
-    <w:p>
-      <w:pPr>
-        <w:ind w:left="360"/>
-      </w:pPr>
-    </w:p>
-    <w:p>
-      <w:pPr>
-        <w:ind w:left="360"/>
-      </w:pPr>
-    </w:p>
-    <w:p>
-      <w:pPr>
-        <w:ind w:left="360"/>
-      </w:pPr>
-    </w:p>
-    <w:p>
-      <w:pPr>
-        <w:ind w:left="360"/>
-      </w:pPr>
-    </w:p>
-    <w:p>
-      <w:pPr>
-        <w:ind w:left="360"/>
-      </w:pPr>
-    </w:p>
-    <w:p>
-      <w:pPr>
-        <w:ind w:left="360"/>
-      </w:pPr>
-    </w:p>
-    <w:p>
-      <w:pPr>
-        <w:ind w:left="360"/>
-      </w:pPr>
-    </w:p>
-    <w:p>
-      <w:pPr>
-        <w:ind w:left="360"/>
-        <w:rPr>
-          <w:sz w:val="40"/>
-          <w:szCs w:val="40"/>
-        </w:rPr>
-      </w:pPr>
-      <w:r>
-        <w:rPr>
-          <w:sz w:val="40"/>
-          <w:szCs w:val="40"/>
-        </w:rPr>
+        <w:rPr>
+          <w:sz w:val="40"/>
+          <w:szCs w:val="40"/>
+        </w:rPr>
+      </w:pPr>
+      <w:r>
+        <w:rPr>
+          <w:sz w:val="40"/>
+          <w:szCs w:val="40"/>
+        </w:rPr>
+        <w:lastRenderedPageBreak/>
         <w:t>Level Design</w:t>
       </w:r>
     </w:p>
@@ -1158,8 +1254,7 @@
         <w:ind w:left="360"/>
       </w:pPr>
       <w:r>
-        <w:tab/>
-        <w:t>This is the area that you describe the overall look of the game and where or when this game would exist. Following descriptions of how each piece fits in the game and how it looks or functions</w:t>
+        <w:t xml:space="preserve">Futuristic, sci-fi post-apocalyptic setting. </w:t>
       </w:r>
     </w:p>
     <w:p>
@@ -1646,6 +1741,118 @@
 <file path=word/numbering.xml><?xml version="1.0" encoding="utf-8"?>
 <w:numbering xmlns:wpc="http://schemas.microsoft.com/office/word/2010/wordprocessingCanvas" xmlns:cx="http://schemas.microsoft.com/office/drawing/2014/chartex" xmlns:cx1="http://schemas.microsoft.com/office/drawing/2015/9/8/chartex" xmlns:cx2="http://schemas.microsoft.com/office/drawing/2015/10/21/chartex" xmlns:cx3="http://schemas.microsoft.com/office/drawing/2016/5/9/chartex" xmlns:cx4="http://schemas.microsoft.com/office/drawing/2016/5/10/chartex" xmlns:cx5="http://schemas.microsoft.com/office/drawing/2016/5/11/chartex" xmlns:cx6="http://schemas.microsoft.com/office/drawing/2016/5/12/chartex" xmlns:cx7="http://schemas.microsoft.com/office/drawing/2016/5/13/chartex" xmlns:cx8="http://schemas.microsoft.com/office/drawing/2016/5/14/chartex" xmlns:mc="http://schemas.openxmlformats.org/markup-compatibility/2006" xmlns:aink="http://schemas.microsoft.com/office/drawing/2016/ink" xmlns:am3d="http://schemas.microsoft.com/office/drawing/2017/model3d" xmlns:o="urn:schemas-microsoft-com:office:office" xmlns:r="http://schemas.openxmlformats.org/officeDocument/2006/relationships" xmlns:m="http://schemas.openxmlformats.org/officeDocument/2006/math" xmlns:v="urn:schemas-microsoft-com:vml" xmlns:wp14="http://schemas.microsoft.com/office/word/2010/wordprocessingDrawing" xmlns:wp="http://schemas.openxmlformats.org/drawingml/2006/wordprocessingDrawing" xmlns:w10="urn:schemas-microsoft-com:office:word" xmlns:w="http://schemas.openxmlformats.org/wordprocessingml/2006/main" xmlns:w14="http://schemas.microsoft.com/office/word/2010/wordml" xmlns:w15="http://schemas.microsoft.com/office/word/2012/wordml" xmlns:w16cid="http://schemas.microsoft.com/office/word/2016/wordml/cid" xmlns:w16se="http://schemas.microsoft.com/office/word/2015/wordml/symex" xmlns:wpg="http://schemas.microsoft.com/office/word/2010/wordprocessingGroup" xmlns:wpi="http://schemas.microsoft.com/office/word/2010/wordprocessingInk" xmlns:wne="http://schemas.microsoft.com/office/word/2006/wordml" xmlns:wps="http://schemas.microsoft.com/office/word/2010/wordprocessingShape" mc:Ignorable="w14 w15 w16se w16cid wp14">
   <w:abstractNum w:abstractNumId="0" w15:restartNumberingAfterBreak="0">
+    <w:nsid w:val="042828C0"/>
+    <w:multiLevelType w:val="hybridMultilevel"/>
+    <w:tmpl w:val="D196F246"/>
+    <w:lvl w:ilvl="0" w:tplc="56BCE806">
+      <w:numFmt w:val="bullet"/>
+      <w:lvlText w:val="-"/>
+      <w:lvlJc w:val="left"/>
+      <w:pPr>
+        <w:ind w:left="720" w:hanging="360"/>
+      </w:pPr>
+      <w:rPr>
+        <w:rFonts w:ascii="Cambria" w:eastAsiaTheme="minorEastAsia" w:hAnsi="Cambria" w:cstheme="minorBidi" w:hint="default"/>
+      </w:rPr>
+    </w:lvl>
+    <w:lvl w:ilvl="1" w:tplc="10090003" w:tentative="1">
+      <w:start w:val="1"/>
+      <w:numFmt w:val="bullet"/>
+      <w:lvlText w:val="o"/>
+      <w:lvlJc w:val="left"/>
+      <w:pPr>
+        <w:ind w:left="1440" w:hanging="360"/>
+      </w:pPr>
+      <w:rPr>
+        <w:rFonts w:ascii="Courier New" w:hAnsi="Courier New" w:cs="Courier New" w:hint="default"/>
+      </w:rPr>
+    </w:lvl>
+    <w:lvl w:ilvl="2" w:tplc="10090005" w:tentative="1">
+      <w:start w:val="1"/>
+      <w:numFmt w:val="bullet"/>
+      <w:lvlText w:val=""/>
+      <w:lvlJc w:val="left"/>
+      <w:pPr>
+        <w:ind w:left="2160" w:hanging="360"/>
+      </w:pPr>
+      <w:rPr>
+        <w:rFonts w:ascii="Wingdings" w:hAnsi="Wingdings" w:hint="default"/>
+      </w:rPr>
+    </w:lvl>
+    <w:lvl w:ilvl="3" w:tplc="10090001" w:tentative="1">
+      <w:start w:val="1"/>
+      <w:numFmt w:val="bullet"/>
+      <w:lvlText w:val=""/>
+      <w:lvlJc w:val="left"/>
+      <w:pPr>
+        <w:ind w:left="2880" w:hanging="360"/>
+      </w:pPr>
+      <w:rPr>
+        <w:rFonts w:ascii="Symbol" w:hAnsi="Symbol" w:hint="default"/>
+      </w:rPr>
+    </w:lvl>
+    <w:lvl w:ilvl="4" w:tplc="10090003" w:tentative="1">
+      <w:start w:val="1"/>
+      <w:numFmt w:val="bullet"/>
+      <w:lvlText w:val="o"/>
+      <w:lvlJc w:val="left"/>
+      <w:pPr>
+        <w:ind w:left="3600" w:hanging="360"/>
+      </w:pPr>
+      <w:rPr>
+        <w:rFonts w:ascii="Courier New" w:hAnsi="Courier New" w:cs="Courier New" w:hint="default"/>
+      </w:rPr>
+    </w:lvl>
+    <w:lvl w:ilvl="5" w:tplc="10090005" w:tentative="1">
+      <w:start w:val="1"/>
+      <w:numFmt w:val="bullet"/>
+      <w:lvlText w:val=""/>
+      <w:lvlJc w:val="left"/>
+      <w:pPr>
+        <w:ind w:left="4320" w:hanging="360"/>
+      </w:pPr>
+      <w:rPr>
+        <w:rFonts w:ascii="Wingdings" w:hAnsi="Wingdings" w:hint="default"/>
+      </w:rPr>
+    </w:lvl>
+    <w:lvl w:ilvl="6" w:tplc="10090001" w:tentative="1">
+      <w:start w:val="1"/>
+      <w:numFmt w:val="bullet"/>
+      <w:lvlText w:val=""/>
+      <w:lvlJc w:val="left"/>
+      <w:pPr>
+        <w:ind w:left="5040" w:hanging="360"/>
+      </w:pPr>
+      <w:rPr>
+        <w:rFonts w:ascii="Symbol" w:hAnsi="Symbol" w:hint="default"/>
+      </w:rPr>
+    </w:lvl>
+    <w:lvl w:ilvl="7" w:tplc="10090003" w:tentative="1">
+      <w:start w:val="1"/>
+      <w:numFmt w:val="bullet"/>
+      <w:lvlText w:val="o"/>
+      <w:lvlJc w:val="left"/>
+      <w:pPr>
+        <w:ind w:left="5760" w:hanging="360"/>
+      </w:pPr>
+      <w:rPr>
+        <w:rFonts w:ascii="Courier New" w:hAnsi="Courier New" w:cs="Courier New" w:hint="default"/>
+      </w:rPr>
+    </w:lvl>
+    <w:lvl w:ilvl="8" w:tplc="10090005" w:tentative="1">
+      <w:start w:val="1"/>
+      <w:numFmt w:val="bullet"/>
+      <w:lvlText w:val=""/>
+      <w:lvlJc w:val="left"/>
+      <w:pPr>
+        <w:ind w:left="6480" w:hanging="360"/>
+      </w:pPr>
+      <w:rPr>
+        <w:rFonts w:ascii="Wingdings" w:hAnsi="Wingdings" w:hint="default"/>
+      </w:rPr>
+    </w:lvl>
+  </w:abstractNum>
+  <w:abstractNum w:abstractNumId="1" w15:restartNumberingAfterBreak="0">
     <w:nsid w:val="1572628E"/>
     <w:multiLevelType w:val="hybridMultilevel"/>
     <w:tmpl w:val="61D0F36E"/>
@@ -1734,7 +1941,119 @@
       </w:pPr>
     </w:lvl>
   </w:abstractNum>
-  <w:abstractNum w:abstractNumId="1" w15:restartNumberingAfterBreak="0">
+  <w:abstractNum w:abstractNumId="2" w15:restartNumberingAfterBreak="0">
+    <w:nsid w:val="21045953"/>
+    <w:multiLevelType w:val="hybridMultilevel"/>
+    <w:tmpl w:val="99BA11DE"/>
+    <w:lvl w:ilvl="0" w:tplc="A4C46524">
+      <w:numFmt w:val="bullet"/>
+      <w:lvlText w:val="-"/>
+      <w:lvlJc w:val="left"/>
+      <w:pPr>
+        <w:ind w:left="720" w:hanging="360"/>
+      </w:pPr>
+      <w:rPr>
+        <w:rFonts w:ascii="Cambria" w:eastAsiaTheme="minorEastAsia" w:hAnsi="Cambria" w:cstheme="minorBidi" w:hint="default"/>
+      </w:rPr>
+    </w:lvl>
+    <w:lvl w:ilvl="1" w:tplc="10090003" w:tentative="1">
+      <w:start w:val="1"/>
+      <w:numFmt w:val="bullet"/>
+      <w:lvlText w:val="o"/>
+      <w:lvlJc w:val="left"/>
+      <w:pPr>
+        <w:ind w:left="1440" w:hanging="360"/>
+      </w:pPr>
+      <w:rPr>
+        <w:rFonts w:ascii="Courier New" w:hAnsi="Courier New" w:cs="Courier New" w:hint="default"/>
+      </w:rPr>
+    </w:lvl>
+    <w:lvl w:ilvl="2" w:tplc="10090005" w:tentative="1">
+      <w:start w:val="1"/>
+      <w:numFmt w:val="bullet"/>
+      <w:lvlText w:val=""/>
+      <w:lvlJc w:val="left"/>
+      <w:pPr>
+        <w:ind w:left="2160" w:hanging="360"/>
+      </w:pPr>
+      <w:rPr>
+        <w:rFonts w:ascii="Wingdings" w:hAnsi="Wingdings" w:hint="default"/>
+      </w:rPr>
+    </w:lvl>
+    <w:lvl w:ilvl="3" w:tplc="10090001" w:tentative="1">
+      <w:start w:val="1"/>
+      <w:numFmt w:val="bullet"/>
+      <w:lvlText w:val=""/>
+      <w:lvlJc w:val="left"/>
+      <w:pPr>
+        <w:ind w:left="2880" w:hanging="360"/>
+      </w:pPr>
+      <w:rPr>
+        <w:rFonts w:ascii="Symbol" w:hAnsi="Symbol" w:hint="default"/>
+      </w:rPr>
+    </w:lvl>
+    <w:lvl w:ilvl="4" w:tplc="10090003" w:tentative="1">
+      <w:start w:val="1"/>
+      <w:numFmt w:val="bullet"/>
+      <w:lvlText w:val="o"/>
+      <w:lvlJc w:val="left"/>
+      <w:pPr>
+        <w:ind w:left="3600" w:hanging="360"/>
+      </w:pPr>
+      <w:rPr>
+        <w:rFonts w:ascii="Courier New" w:hAnsi="Courier New" w:cs="Courier New" w:hint="default"/>
+      </w:rPr>
+    </w:lvl>
+    <w:lvl w:ilvl="5" w:tplc="10090005" w:tentative="1">
+      <w:start w:val="1"/>
+      <w:numFmt w:val="bullet"/>
+      <w:lvlText w:val=""/>
+      <w:lvlJc w:val="left"/>
+      <w:pPr>
+        <w:ind w:left="4320" w:hanging="360"/>
+      </w:pPr>
+      <w:rPr>
+        <w:rFonts w:ascii="Wingdings" w:hAnsi="Wingdings" w:hint="default"/>
+      </w:rPr>
+    </w:lvl>
+    <w:lvl w:ilvl="6" w:tplc="10090001" w:tentative="1">
+      <w:start w:val="1"/>
+      <w:numFmt w:val="bullet"/>
+      <w:lvlText w:val=""/>
+      <w:lvlJc w:val="left"/>
+      <w:pPr>
+        <w:ind w:left="5040" w:hanging="360"/>
+      </w:pPr>
+      <w:rPr>
+        <w:rFonts w:ascii="Symbol" w:hAnsi="Symbol" w:hint="default"/>
+      </w:rPr>
+    </w:lvl>
+    <w:lvl w:ilvl="7" w:tplc="10090003" w:tentative="1">
+      <w:start w:val="1"/>
+      <w:numFmt w:val="bullet"/>
+      <w:lvlText w:val="o"/>
+      <w:lvlJc w:val="left"/>
+      <w:pPr>
+        <w:ind w:left="5760" w:hanging="360"/>
+      </w:pPr>
+      <w:rPr>
+        <w:rFonts w:ascii="Courier New" w:hAnsi="Courier New" w:cs="Courier New" w:hint="default"/>
+      </w:rPr>
+    </w:lvl>
+    <w:lvl w:ilvl="8" w:tplc="10090005" w:tentative="1">
+      <w:start w:val="1"/>
+      <w:numFmt w:val="bullet"/>
+      <w:lvlText w:val=""/>
+      <w:lvlJc w:val="left"/>
+      <w:pPr>
+        <w:ind w:left="6480" w:hanging="360"/>
+      </w:pPr>
+      <w:rPr>
+        <w:rFonts w:ascii="Wingdings" w:hAnsi="Wingdings" w:hint="default"/>
+      </w:rPr>
+    </w:lvl>
+  </w:abstractNum>
+  <w:abstractNum w:abstractNumId="3" w15:restartNumberingAfterBreak="0">
     <w:nsid w:val="22BC3954"/>
     <w:multiLevelType w:val="hybridMultilevel"/>
     <w:tmpl w:val="D190109C"/>
@@ -1823,7 +2142,7 @@
       </w:pPr>
     </w:lvl>
   </w:abstractNum>
-  <w:abstractNum w:abstractNumId="2" w15:restartNumberingAfterBreak="0">
+  <w:abstractNum w:abstractNumId="4" w15:restartNumberingAfterBreak="0">
     <w:nsid w:val="3C4E2DEA"/>
     <w:multiLevelType w:val="hybridMultilevel"/>
     <w:tmpl w:val="02BE9650"/>
@@ -1912,7 +2231,7 @@
       </w:pPr>
     </w:lvl>
   </w:abstractNum>
-  <w:abstractNum w:abstractNumId="3" w15:restartNumberingAfterBreak="0">
+  <w:abstractNum w:abstractNumId="5" w15:restartNumberingAfterBreak="0">
     <w:nsid w:val="6FDF17CD"/>
     <w:multiLevelType w:val="hybridMultilevel"/>
     <w:tmpl w:val="8F30CCA2"/>
@@ -2001,7 +2320,7 @@
       </w:pPr>
     </w:lvl>
   </w:abstractNum>
-  <w:abstractNum w:abstractNumId="4" w15:restartNumberingAfterBreak="0">
+  <w:abstractNum w:abstractNumId="6" w15:restartNumberingAfterBreak="0">
     <w:nsid w:val="7F2C0917"/>
     <w:multiLevelType w:val="hybridMultilevel"/>
     <w:tmpl w:val="AC90B4C0"/>
@@ -2091,19 +2410,25 @@
     </w:lvl>
   </w:abstractNum>
   <w:num w:numId="1">
+    <w:abstractNumId w:val="5"/>
+  </w:num>
+  <w:num w:numId="2">
+    <w:abstractNumId w:val="4"/>
+  </w:num>
+  <w:num w:numId="3">
+    <w:abstractNumId w:val="1"/>
+  </w:num>
+  <w:num w:numId="4">
+    <w:abstractNumId w:val="6"/>
+  </w:num>
+  <w:num w:numId="5">
     <w:abstractNumId w:val="3"/>
   </w:num>
-  <w:num w:numId="2">
+  <w:num w:numId="6">
     <w:abstractNumId w:val="2"/>
   </w:num>
-  <w:num w:numId="3">
+  <w:num w:numId="7">
     <w:abstractNumId w:val="0"/>
-  </w:num>
-  <w:num w:numId="4">
-    <w:abstractNumId w:val="4"/>
-  </w:num>
-  <w:num w:numId="5">
-    <w:abstractNumId w:val="1"/>
   </w:num>
 </w:numbering>
 </file>
@@ -2227,6 +2552,7 @@
     <w:lsdException w:name="HTML Sample" w:semiHidden="1" w:unhideWhenUsed="1"/>
     <w:lsdException w:name="HTML Typewriter" w:semiHidden="1" w:unhideWhenUsed="1"/>
     <w:lsdException w:name="HTML Variable" w:semiHidden="1" w:unhideWhenUsed="1"/>
+    <w:lsdException w:name="Normal Table" w:semiHidden="1" w:unhideWhenUsed="1"/>
     <w:lsdException w:name="annotation subject" w:semiHidden="1" w:unhideWhenUsed="1"/>
     <w:lsdException w:name="No List" w:semiHidden="1" w:unhideWhenUsed="1"/>
     <w:lsdException w:name="Outline List 1" w:semiHidden="1" w:unhideWhenUsed="1"/>
@@ -2273,8 +2599,10 @@
     <w:lsdException w:name="Table Subtle 2" w:semiHidden="1" w:unhideWhenUsed="1"/>
     <w:lsdException w:name="Table Web 1" w:semiHidden="1" w:unhideWhenUsed="1"/>
     <w:lsdException w:name="Table Web 2" w:semiHidden="1" w:unhideWhenUsed="1"/>
+    <w:lsdException w:name="Table Web 3" w:semiHidden="1" w:unhideWhenUsed="1"/>
     <w:lsdException w:name="Balloon Text" w:semiHidden="1" w:unhideWhenUsed="1"/>
     <w:lsdException w:name="Table Grid" w:uiPriority="59"/>
+    <w:lsdException w:name="Table Theme" w:semiHidden="1" w:unhideWhenUsed="1"/>
     <w:lsdException w:name="Placeholder Text" w:semiHidden="1"/>
     <w:lsdException w:name="No Spacing" w:uiPriority="1" w:qFormat="1"/>
     <w:lsdException w:name="Light Shading" w:uiPriority="60"/>

</xml_diff>

<commit_message>
Updated GDD to include more mechanics
</commit_message>
<xml_diff>
--- a/GDD_Xion.docx
+++ b/GDD_Xion.docx
@@ -20,7 +20,6 @@
           <w:szCs w:val="72"/>
         </w:rPr>
       </w:pPr>
-      <w:proofErr w:type="spellStart"/>
       <w:r>
         <w:rPr>
           <w:b/>
@@ -29,7 +28,6 @@
         </w:rPr>
         <w:t>Xion</w:t>
       </w:r>
-      <w:proofErr w:type="spellEnd"/>
     </w:p>
     <w:p>
       <w:pPr>
@@ -635,13 +633,8 @@
       <w:r>
         <w:tab/>
       </w:r>
-      <w:proofErr w:type="spellStart"/>
-      <w:r>
-        <w:t>Xion</w:t>
-      </w:r>
-      <w:proofErr w:type="spellEnd"/>
-      <w:r>
-        <w:t xml:space="preserve"> is </w:t>
+      <w:r>
+        <w:t xml:space="preserve">Xion is </w:t>
       </w:r>
       <w:proofErr w:type="gramStart"/>
       <w:r>
@@ -959,6 +952,35 @@
       <w:r>
         <w:t>Magnetic Streams – pull character in one direction, quickly. Can be interrupted with shields.</w:t>
       </w:r>
+    </w:p>
+    <w:p>
+      <w:pPr>
+        <w:ind w:left="360"/>
+      </w:pPr>
+      <w:r>
+        <w:t>Moving and jumping –</w:t>
+      </w:r>
+    </w:p>
+    <w:p>
+      <w:pPr>
+        <w:ind w:left="360"/>
+      </w:pPr>
+      <w:r>
+        <w:t xml:space="preserve">Buttons, jumping </w:t>
+      </w:r>
+    </w:p>
+    <w:p>
+      <w:pPr>
+        <w:ind w:left="360"/>
+      </w:pPr>
+      <w:r>
+        <w:t>“combat” more indirect, portal-</w:t>
+      </w:r>
+      <w:proofErr w:type="spellStart"/>
+      <w:r>
+        <w:t>esque</w:t>
+      </w:r>
+      <w:proofErr w:type="spellEnd"/>
     </w:p>
     <w:p>
       <w:pPr>
@@ -1035,8 +1057,6 @@
       <w:r>
         <w:t>.</w:t>
       </w:r>
-      <w:bookmarkStart w:id="0" w:name="_GoBack"/>
-      <w:bookmarkEnd w:id="0"/>
     </w:p>
     <w:p>
       <w:pPr>
@@ -1061,57 +1081,54 @@
     </w:p>
     <w:p>
       <w:pPr>
-        <w:ind w:left="360"/>
-      </w:pPr>
-    </w:p>
-    <w:p>
-      <w:pPr>
-        <w:ind w:left="360"/>
-      </w:pPr>
-    </w:p>
-    <w:p>
-      <w:pPr>
-        <w:ind w:left="360"/>
-        <w:rPr>
-          <w:sz w:val="40"/>
-          <w:szCs w:val="40"/>
-        </w:rPr>
-      </w:pPr>
-      <w:r>
-        <w:rPr>
-          <w:sz w:val="40"/>
-          <w:szCs w:val="40"/>
-        </w:rPr>
-        <w:t>Dynamics/Advanced Rules</w:t>
-      </w:r>
-    </w:p>
-    <w:p>
-      <w:pPr>
-        <w:ind w:left="360"/>
-        <w:rPr>
-          <w:sz w:val="40"/>
-          <w:szCs w:val="40"/>
-        </w:rPr>
-      </w:pPr>
-    </w:p>
-    <w:p>
-      <w:pPr>
-        <w:ind w:left="360"/>
-      </w:pPr>
-      <w:r>
-        <w:t>Levels</w:t>
-      </w:r>
-    </w:p>
-    <w:p>
-      <w:pPr>
         <w:pStyle w:val="ListParagraph"/>
         <w:numPr>
           <w:ilvl w:val="0"/>
           <w:numId w:val="7"/>
         </w:numPr>
       </w:pPr>
-      <w:r>
-        <w:t>Apartment</w:t>
+    </w:p>
+    <w:p>
+      <w:pPr>
+        <w:ind w:left="360"/>
+      </w:pPr>
+    </w:p>
+    <w:p>
+      <w:pPr>
+        <w:ind w:left="360"/>
+      </w:pPr>
+    </w:p>
+    <w:p>
+      <w:pPr>
+        <w:ind w:left="360"/>
+        <w:rPr>
+          <w:sz w:val="40"/>
+          <w:szCs w:val="40"/>
+        </w:rPr>
+      </w:pPr>
+      <w:r>
+        <w:rPr>
+          <w:sz w:val="40"/>
+          <w:szCs w:val="40"/>
+        </w:rPr>
+        <w:t>Dynamics/Advanced Rules</w:t>
+      </w:r>
+    </w:p>
+    <w:p>
+      <w:pPr>
+        <w:ind w:left="360"/>
+        <w:rPr>
+          <w:sz w:val="40"/>
+          <w:szCs w:val="40"/>
+        </w:rPr>
+      </w:pPr>
+    </w:p>
+    <w:p>
+      <w:pPr>
+        <w:ind w:left="360"/>
+      </w:pPr>
+      <w:r>
+        <w:t>Levels</w:t>
       </w:r>
     </w:p>
     <w:p>
@@ -1123,7 +1140,7 @@
         </w:numPr>
       </w:pPr>
       <w:r>
-        <w:t>Sewer</w:t>
+        <w:t>Apartment</w:t>
       </w:r>
     </w:p>
     <w:p>
@@ -1135,7 +1152,7 @@
         </w:numPr>
       </w:pPr>
       <w:r>
-        <w:t>Factory</w:t>
+        <w:t>Sewer</w:t>
       </w:r>
     </w:p>
     <w:p>
@@ -1147,6 +1164,18 @@
         </w:numPr>
       </w:pPr>
       <w:r>
+        <w:t>Factory</w:t>
+      </w:r>
+    </w:p>
+    <w:p>
+      <w:pPr>
+        <w:pStyle w:val="ListParagraph"/>
+        <w:numPr>
+          <w:ilvl w:val="0"/>
+          <w:numId w:val="7"/>
+        </w:numPr>
+      </w:pPr>
+      <w:r>
         <w:t>Military Base</w:t>
       </w:r>
     </w:p>
@@ -1156,26 +1185,6 @@
       </w:pPr>
     </w:p>
     <w:p/>
-    <w:p>
-      <w:pPr>
-        <w:ind w:left="360"/>
-      </w:pPr>
-    </w:p>
-    <w:p>
-      <w:pPr>
-        <w:ind w:left="360"/>
-      </w:pPr>
-    </w:p>
-    <w:p>
-      <w:pPr>
-        <w:ind w:left="360"/>
-      </w:pPr>
-    </w:p>
-    <w:p>
-      <w:pPr>
-        <w:ind w:left="360"/>
-      </w:pPr>
-    </w:p>
     <w:p>
       <w:pPr>
         <w:ind w:left="360"/>
@@ -1265,6 +1274,145 @@
     <w:p>
       <w:pPr>
         <w:ind w:left="360"/>
+      </w:pPr>
+      <w:r>
+        <w:t>Character Story</w:t>
+      </w:r>
+    </w:p>
+    <w:p>
+      <w:pPr>
+        <w:pStyle w:val="ListParagraph"/>
+        <w:numPr>
+          <w:ilvl w:val="0"/>
+          <w:numId w:val="7"/>
+        </w:numPr>
+      </w:pPr>
+      <w:r>
+        <w:t xml:space="preserve">Ion was created by a woman who it knows as “mother” </w:t>
+      </w:r>
+    </w:p>
+    <w:p>
+      <w:pPr>
+        <w:pStyle w:val="ListParagraph"/>
+        <w:numPr>
+          <w:ilvl w:val="0"/>
+          <w:numId w:val="7"/>
+        </w:numPr>
+      </w:pPr>
+      <w:r>
+        <w:t>He was a household robot, generally tasked with cleaning up</w:t>
+      </w:r>
+    </w:p>
+    <w:p>
+      <w:pPr>
+        <w:pStyle w:val="ListParagraph"/>
+        <w:numPr>
+          <w:ilvl w:val="0"/>
+          <w:numId w:val="7"/>
+        </w:numPr>
+      </w:pPr>
+      <w:r>
+        <w:t>His mother had to leave for some unknown reason, said she would return</w:t>
+      </w:r>
+    </w:p>
+    <w:p>
+      <w:pPr>
+        <w:pStyle w:val="ListParagraph"/>
+        <w:numPr>
+          <w:ilvl w:val="0"/>
+          <w:numId w:val="7"/>
+        </w:numPr>
+      </w:pPr>
+      <w:r>
+        <w:t>A few hours after she left, the apartment building they resided within began to shake</w:t>
+      </w:r>
+    </w:p>
+    <w:p>
+      <w:pPr>
+        <w:pStyle w:val="ListParagraph"/>
+        <w:numPr>
+          <w:ilvl w:val="0"/>
+          <w:numId w:val="7"/>
+        </w:numPr>
+      </w:pPr>
+      <w:r>
+        <w:t>The building moved violently, eventually Ion fell through the floor – Ion finds itself on a lower floor, lost and confused…</w:t>
+      </w:r>
+    </w:p>
+    <w:p>
+      <w:pPr>
+        <w:pStyle w:val="ListParagraph"/>
+      </w:pPr>
+    </w:p>
+    <w:p>
+      <w:pPr>
+        <w:ind w:firstLine="360"/>
+      </w:pPr>
+      <w:r>
+        <w:t>Overall Story</w:t>
+      </w:r>
+    </w:p>
+    <w:p>
+      <w:pPr>
+        <w:pStyle w:val="ListParagraph"/>
+        <w:numPr>
+          <w:ilvl w:val="0"/>
+          <w:numId w:val="7"/>
+        </w:numPr>
+      </w:pPr>
+      <w:r>
+        <w:t xml:space="preserve">Ion’s mother was an engineer </w:t>
+      </w:r>
+      <w:r>
+        <w:t>(secret)</w:t>
+      </w:r>
+    </w:p>
+    <w:p>
+      <w:pPr>
+        <w:pStyle w:val="ListParagraph"/>
+        <w:numPr>
+          <w:ilvl w:val="0"/>
+          <w:numId w:val="7"/>
+        </w:numPr>
+      </w:pPr>
+      <w:r>
+        <w:t>Undefined amount of time has passed, world is pretty again.</w:t>
+      </w:r>
+      <w:bookmarkStart w:id="0" w:name="_GoBack"/>
+      <w:bookmarkEnd w:id="0"/>
+    </w:p>
+    <w:p>
+      <w:pPr>
+        <w:pStyle w:val="ListParagraph"/>
+        <w:numPr>
+          <w:ilvl w:val="0"/>
+          <w:numId w:val="7"/>
+        </w:numPr>
+      </w:pPr>
+      <w:r>
+        <w:t>Many robots smashed or malfunctioning due to magnetic storm, Ion unaffected</w:t>
+      </w:r>
+    </w:p>
+    <w:p>
+      <w:pPr>
+        <w:pStyle w:val="ListParagraph"/>
+        <w:numPr>
+          <w:ilvl w:val="0"/>
+          <w:numId w:val="7"/>
+        </w:numPr>
+      </w:pPr>
+      <w:r>
+        <w:t>Military base tied to magnetic storms somehow, has military bots</w:t>
+      </w:r>
+    </w:p>
+    <w:p>
+      <w:pPr>
+        <w:ind w:left="360"/>
+      </w:pPr>
+    </w:p>
+    <w:p>
+      <w:pPr>
+        <w:ind w:left="360"/>
         <w:rPr>
           <w:sz w:val="40"/>
           <w:szCs w:val="40"/>
@@ -1368,91 +1516,26 @@
     <w:p>
       <w:pPr>
         <w:ind w:left="360"/>
-      </w:pPr>
-    </w:p>
-    <w:p>
-      <w:pPr>
-        <w:ind w:left="360"/>
-      </w:pPr>
-    </w:p>
-    <w:p>
-      <w:pPr>
-        <w:ind w:left="360"/>
-      </w:pPr>
-    </w:p>
-    <w:p>
-      <w:pPr>
-        <w:ind w:left="360"/>
-      </w:pPr>
-    </w:p>
-    <w:p>
-      <w:pPr>
-        <w:ind w:left="360"/>
-      </w:pPr>
-    </w:p>
-    <w:p>
-      <w:pPr>
-        <w:ind w:left="360"/>
-      </w:pPr>
-    </w:p>
-    <w:p>
-      <w:pPr>
-        <w:ind w:left="360"/>
-      </w:pPr>
-    </w:p>
-    <w:p>
-      <w:pPr>
-        <w:ind w:left="360"/>
-      </w:pPr>
-    </w:p>
-    <w:p>
-      <w:pPr>
-        <w:ind w:left="360"/>
-      </w:pPr>
-    </w:p>
-    <w:p>
-      <w:pPr>
-        <w:ind w:left="360"/>
-      </w:pPr>
-    </w:p>
-    <w:p>
-      <w:pPr>
-        <w:ind w:left="360"/>
-      </w:pPr>
-    </w:p>
-    <w:p>
-      <w:pPr>
-        <w:ind w:left="360"/>
-      </w:pPr>
-    </w:p>
-    <w:p>
-      <w:pPr>
-        <w:ind w:left="360"/>
-      </w:pPr>
-    </w:p>
-    <w:p>
-      <w:pPr>
-        <w:ind w:left="360"/>
-      </w:pPr>
-    </w:p>
-    <w:p>
-      <w:pPr>
-        <w:ind w:left="360"/>
-      </w:pPr>
-    </w:p>
-    <w:p>
-      <w:pPr>
-        <w:ind w:left="360"/>
-        <w:rPr>
-          <w:sz w:val="40"/>
-          <w:szCs w:val="40"/>
-        </w:rPr>
-      </w:pPr>
-      <w:r>
-        <w:rPr>
-          <w:sz w:val="40"/>
-          <w:szCs w:val="40"/>
-        </w:rPr>
+        <w:rPr>
+          <w:sz w:val="40"/>
+          <w:szCs w:val="40"/>
+        </w:rPr>
+      </w:pPr>
+    </w:p>
+    <w:p>
+      <w:pPr>
+        <w:ind w:left="360"/>
+        <w:rPr>
+          <w:sz w:val="40"/>
+          <w:szCs w:val="40"/>
+        </w:rPr>
+      </w:pPr>
+      <w:r>
+        <w:rPr>
+          <w:sz w:val="40"/>
+          <w:szCs w:val="40"/>
+        </w:rPr>
+        <w:lastRenderedPageBreak/>
         <w:t>Development</w:t>
       </w:r>
     </w:p>
@@ -1736,6 +1819,44 @@
     </w:sectPr>
   </w:body>
 </w:document>
+</file>
+
+<file path=word/endnotes.xml><?xml version="1.0" encoding="utf-8"?>
+<w:endnotes xmlns:wpc="http://schemas.microsoft.com/office/word/2010/wordprocessingCanvas" xmlns:cx="http://schemas.microsoft.com/office/drawing/2014/chartex" xmlns:cx1="http://schemas.microsoft.com/office/drawing/2015/9/8/chartex" xmlns:cx2="http://schemas.microsoft.com/office/drawing/2015/10/21/chartex" xmlns:cx3="http://schemas.microsoft.com/office/drawing/2016/5/9/chartex" xmlns:cx4="http://schemas.microsoft.com/office/drawing/2016/5/10/chartex" xmlns:cx5="http://schemas.microsoft.com/office/drawing/2016/5/11/chartex" xmlns:cx6="http://schemas.microsoft.com/office/drawing/2016/5/12/chartex" xmlns:cx7="http://schemas.microsoft.com/office/drawing/2016/5/13/chartex" xmlns:cx8="http://schemas.microsoft.com/office/drawing/2016/5/14/chartex" xmlns:mc="http://schemas.openxmlformats.org/markup-compatibility/2006" xmlns:aink="http://schemas.microsoft.com/office/drawing/2016/ink" xmlns:am3d="http://schemas.microsoft.com/office/drawing/2017/model3d" xmlns:o="urn:schemas-microsoft-com:office:office" xmlns:r="http://schemas.openxmlformats.org/officeDocument/2006/relationships" xmlns:m="http://schemas.openxmlformats.org/officeDocument/2006/math" xmlns:v="urn:schemas-microsoft-com:vml" xmlns:wp14="http://schemas.microsoft.com/office/word/2010/wordprocessingDrawing" xmlns:wp="http://schemas.openxmlformats.org/drawingml/2006/wordprocessingDrawing" xmlns:w10="urn:schemas-microsoft-com:office:word" xmlns:w="http://schemas.openxmlformats.org/wordprocessingml/2006/main" xmlns:w14="http://schemas.microsoft.com/office/word/2010/wordml" xmlns:w15="http://schemas.microsoft.com/office/word/2012/wordml" xmlns:w16cid="http://schemas.microsoft.com/office/word/2016/wordml/cid" xmlns:w16se="http://schemas.microsoft.com/office/word/2015/wordml/symex" xmlns:wpg="http://schemas.microsoft.com/office/word/2010/wordprocessingGroup" xmlns:wpi="http://schemas.microsoft.com/office/word/2010/wordprocessingInk" xmlns:wne="http://schemas.microsoft.com/office/word/2006/wordml" xmlns:wps="http://schemas.microsoft.com/office/word/2010/wordprocessingShape" mc:Ignorable="w14 w15 w16se w16cid wp14">
+  <w:endnote w:type="separator" w:id="-1">
+    <w:p>
+      <w:r>
+        <w:separator/>
+      </w:r>
+    </w:p>
+  </w:endnote>
+  <w:endnote w:type="continuationSeparator" w:id="0">
+    <w:p>
+      <w:r>
+        <w:continuationSeparator/>
+      </w:r>
+    </w:p>
+  </w:endnote>
+</w:endnotes>
+</file>
+
+<file path=word/footnotes.xml><?xml version="1.0" encoding="utf-8"?>
+<w:footnotes xmlns:wpc="http://schemas.microsoft.com/office/word/2010/wordprocessingCanvas" xmlns:cx="http://schemas.microsoft.com/office/drawing/2014/chartex" xmlns:cx1="http://schemas.microsoft.com/office/drawing/2015/9/8/chartex" xmlns:cx2="http://schemas.microsoft.com/office/drawing/2015/10/21/chartex" xmlns:cx3="http://schemas.microsoft.com/office/drawing/2016/5/9/chartex" xmlns:cx4="http://schemas.microsoft.com/office/drawing/2016/5/10/chartex" xmlns:cx5="http://schemas.microsoft.com/office/drawing/2016/5/11/chartex" xmlns:cx6="http://schemas.microsoft.com/office/drawing/2016/5/12/chartex" xmlns:cx7="http://schemas.microsoft.com/office/drawing/2016/5/13/chartex" xmlns:cx8="http://schemas.microsoft.com/office/drawing/2016/5/14/chartex" xmlns:mc="http://schemas.openxmlformats.org/markup-compatibility/2006" xmlns:aink="http://schemas.microsoft.com/office/drawing/2016/ink" xmlns:am3d="http://schemas.microsoft.com/office/drawing/2017/model3d" xmlns:o="urn:schemas-microsoft-com:office:office" xmlns:r="http://schemas.openxmlformats.org/officeDocument/2006/relationships" xmlns:m="http://schemas.openxmlformats.org/officeDocument/2006/math" xmlns:v="urn:schemas-microsoft-com:vml" xmlns:wp14="http://schemas.microsoft.com/office/word/2010/wordprocessingDrawing" xmlns:wp="http://schemas.openxmlformats.org/drawingml/2006/wordprocessingDrawing" xmlns:w10="urn:schemas-microsoft-com:office:word" xmlns:w="http://schemas.openxmlformats.org/wordprocessingml/2006/main" xmlns:w14="http://schemas.microsoft.com/office/word/2010/wordml" xmlns:w15="http://schemas.microsoft.com/office/word/2012/wordml" xmlns:w16cid="http://schemas.microsoft.com/office/word/2016/wordml/cid" xmlns:w16se="http://schemas.microsoft.com/office/word/2015/wordml/symex" xmlns:wpg="http://schemas.microsoft.com/office/word/2010/wordprocessingGroup" xmlns:wpi="http://schemas.microsoft.com/office/word/2010/wordprocessingInk" xmlns:wne="http://schemas.microsoft.com/office/word/2006/wordml" xmlns:wps="http://schemas.microsoft.com/office/word/2010/wordprocessingShape" mc:Ignorable="w14 w15 w16se w16cid wp14">
+  <w:footnote w:type="separator" w:id="-1">
+    <w:p>
+      <w:r>
+        <w:separator/>
+      </w:r>
+    </w:p>
+  </w:footnote>
+  <w:footnote w:type="continuationSeparator" w:id="0">
+    <w:p>
+      <w:r>
+        <w:continuationSeparator/>
+      </w:r>
+    </w:p>
+  </w:footnote>
+</w:footnotes>
 </file>
 
 <file path=word/numbering.xml><?xml version="1.0" encoding="utf-8"?>
@@ -2856,6 +2977,48 @@
       <w:contextualSpacing/>
     </w:pPr>
   </w:style>
+  <w:style w:type="paragraph" w:styleId="Header">
+    <w:name w:val="header"/>
+    <w:basedOn w:val="Normal"/>
+    <w:link w:val="HeaderChar"/>
+    <w:uiPriority w:val="99"/>
+    <w:unhideWhenUsed/>
+    <w:rsid w:val="008D5FBC"/>
+    <w:pPr>
+      <w:tabs>
+        <w:tab w:val="center" w:pos="4680"/>
+        <w:tab w:val="right" w:pos="9360"/>
+      </w:tabs>
+    </w:pPr>
+  </w:style>
+  <w:style w:type="character" w:customStyle="1" w:styleId="HeaderChar">
+    <w:name w:val="Header Char"/>
+    <w:basedOn w:val="DefaultParagraphFont"/>
+    <w:link w:val="Header"/>
+    <w:uiPriority w:val="99"/>
+    <w:rsid w:val="008D5FBC"/>
+  </w:style>
+  <w:style w:type="paragraph" w:styleId="Footer">
+    <w:name w:val="footer"/>
+    <w:basedOn w:val="Normal"/>
+    <w:link w:val="FooterChar"/>
+    <w:uiPriority w:val="99"/>
+    <w:unhideWhenUsed/>
+    <w:rsid w:val="008D5FBC"/>
+    <w:pPr>
+      <w:tabs>
+        <w:tab w:val="center" w:pos="4680"/>
+        <w:tab w:val="right" w:pos="9360"/>
+      </w:tabs>
+    </w:pPr>
+  </w:style>
+  <w:style w:type="character" w:customStyle="1" w:styleId="FooterChar">
+    <w:name w:val="Footer Char"/>
+    <w:basedOn w:val="DefaultParagraphFont"/>
+    <w:link w:val="Footer"/>
+    <w:uiPriority w:val="99"/>
+    <w:rsid w:val="008D5FBC"/>
+  </w:style>
 </w:styles>
 </file>
 

</xml_diff>

<commit_message>
Completed basic enemy AI
</commit_message>
<xml_diff>
--- a/GDD_Xion.docx
+++ b/GDD_Xion.docx
@@ -634,15 +634,13 @@
         <w:tab/>
       </w:r>
       <w:r>
-        <w:t xml:space="preserve">Xion is </w:t>
-      </w:r>
-      <w:proofErr w:type="gramStart"/>
-      <w:r>
-        <w:t>a</w:t>
-      </w:r>
-      <w:proofErr w:type="gramEnd"/>
-      <w:r>
-        <w:t xml:space="preserve"> RPG Platformer featuring zones that pull the main character, Ion, to different locations. -PENDING- </w:t>
+        <w:t>Xion is a</w:t>
+      </w:r>
+      <w:r>
+        <w:t xml:space="preserve"> </w:t>
+      </w:r>
+      <w:r>
+        <w:t xml:space="preserve">Platformer featuring zones that pull the main character, Ion, to different locations. -PENDING- </w:t>
       </w:r>
     </w:p>
     <w:p>
@@ -952,6 +950,8 @@
       <w:r>
         <w:t>Magnetic Streams – pull character in one direction, quickly. Can be interrupted with shields.</w:t>
       </w:r>
+      <w:bookmarkStart w:id="0" w:name="_GoBack"/>
+      <w:bookmarkEnd w:id="0"/>
     </w:p>
     <w:p>
       <w:pPr>
@@ -965,6 +965,9 @@
       <w:pPr>
         <w:ind w:left="360"/>
       </w:pPr>
+      <w:r>
+        <w:t xml:space="preserve">Puzzles - </w:t>
+      </w:r>
       <w:r>
         <w:t xml:space="preserve">Buttons, jumping </w:t>
       </w:r>
@@ -1378,8 +1381,6 @@
       <w:r>
         <w:t>Undefined amount of time has passed, world is pretty again.</w:t>
       </w:r>
-      <w:bookmarkStart w:id="0" w:name="_GoBack"/>
-      <w:bookmarkEnd w:id="0"/>
     </w:p>
     <w:p>
       <w:pPr>

</xml_diff>

<commit_message>
Updated Xion story to be more interesting and thought-out.
</commit_message>
<xml_diff>
--- a/GDD_Xion.docx
+++ b/GDD_Xion.docx
@@ -230,26 +230,17 @@
     </w:p>
     <w:p>
       <w:pPr>
-        <w:jc w:val="center"/>
-      </w:pPr>
-    </w:p>
-    <w:p>
-      <w:pPr>
-        <w:jc w:val="center"/>
-      </w:pPr>
-    </w:p>
-    <w:p>
-      <w:pPr>
-        <w:rPr>
-          <w:sz w:val="40"/>
-          <w:szCs w:val="40"/>
-        </w:rPr>
-      </w:pPr>
-      <w:r>
-        <w:rPr>
-          <w:sz w:val="40"/>
-          <w:szCs w:val="40"/>
-        </w:rPr>
+        <w:rPr>
+          <w:sz w:val="40"/>
+          <w:szCs w:val="40"/>
+        </w:rPr>
+      </w:pPr>
+      <w:r>
+        <w:rPr>
+          <w:sz w:val="40"/>
+          <w:szCs w:val="40"/>
+        </w:rPr>
+        <w:lastRenderedPageBreak/>
         <w:t>Index</w:t>
       </w:r>
     </w:p>
@@ -428,6 +419,16 @@
       <w:r>
         <w:t>Conclusion</w:t>
       </w:r>
+    </w:p>
+    <w:p>
+      <w:pPr>
+        <w:ind w:left="360"/>
+      </w:pPr>
+    </w:p>
+    <w:p>
+      <w:pPr>
+        <w:ind w:left="360"/>
+      </w:pPr>
     </w:p>
     <w:p>
       <w:pPr>
@@ -950,8 +951,6 @@
       <w:r>
         <w:t>Magnetic Streams – pull character in one direction, quickly. Can be interrupted with shields.</w:t>
       </w:r>
-      <w:bookmarkStart w:id="0" w:name="_GoBack"/>
-      <w:bookmarkEnd w:id="0"/>
     </w:p>
     <w:p>
       <w:pPr>
@@ -989,6 +988,33 @@
       <w:pPr>
         <w:ind w:left="360"/>
       </w:pPr>
+      <w:r>
+        <w:t xml:space="preserve">Elevators to move </w:t>
+      </w:r>
+      <w:r>
+        <w:t>things not affected by magnets</w:t>
+      </w:r>
+    </w:p>
+    <w:p>
+      <w:pPr>
+        <w:ind w:left="360"/>
+      </w:pPr>
+      <w:r>
+        <w:t>Magnetic arm allows movement of metallic objects</w:t>
+      </w:r>
+    </w:p>
+    <w:p>
+      <w:pPr>
+        <w:ind w:left="360"/>
+      </w:pPr>
+      <w:r>
+        <w:t>Laser puzzles</w:t>
+      </w:r>
+    </w:p>
+    <w:p>
+      <w:pPr>
+        <w:ind w:left="360"/>
+      </w:pPr>
     </w:p>
     <w:p>
       <w:pPr>
@@ -1131,6 +1157,9 @@
         <w:ind w:left="360"/>
       </w:pPr>
       <w:r>
+        <w:t>/*</w:t>
+      </w:r>
+      <w:r>
         <w:t>Levels</w:t>
       </w:r>
     </w:p>
@@ -1181,37 +1210,131 @@
       <w:r>
         <w:t>Military Base</w:t>
       </w:r>
-    </w:p>
-    <w:p>
-      <w:pPr>
-        <w:ind w:left="360"/>
-      </w:pPr>
+      <w:r>
+        <w:t>*/</w:t>
+      </w:r>
     </w:p>
     <w:p/>
     <w:p>
-      <w:pPr>
-        <w:ind w:left="360"/>
-      </w:pPr>
-    </w:p>
-    <w:p>
-      <w:pPr>
-        <w:ind w:left="360"/>
-      </w:pPr>
-    </w:p>
-    <w:p>
-      <w:pPr>
-        <w:ind w:left="360"/>
-        <w:rPr>
-          <w:sz w:val="40"/>
-          <w:szCs w:val="40"/>
-        </w:rPr>
-      </w:pPr>
-      <w:r>
-        <w:rPr>
-          <w:sz w:val="40"/>
-          <w:szCs w:val="40"/>
-        </w:rPr>
+      <w:r>
         <w:lastRenderedPageBreak/>
+        <w:t xml:space="preserve">Levels </w:t>
+      </w:r>
+    </w:p>
+    <w:p>
+      <w:pPr>
+        <w:pStyle w:val="ListParagraph"/>
+        <w:numPr>
+          <w:ilvl w:val="0"/>
+          <w:numId w:val="7"/>
+        </w:numPr>
+      </w:pPr>
+      <w:r>
+        <w:t>First level is apartment/housing area, not too messed up but visibly dusty/unkept</w:t>
+      </w:r>
+    </w:p>
+    <w:p>
+      <w:pPr>
+        <w:pStyle w:val="ListParagraph"/>
+        <w:numPr>
+          <w:ilvl w:val="0"/>
+          <w:numId w:val="7"/>
+        </w:numPr>
+      </w:pPr>
+      <w:r>
+        <w:t xml:space="preserve">Sewer level </w:t>
+      </w:r>
+      <w:r>
+        <w:sym w:font="Wingdings" w:char="F0E0"/>
+      </w:r>
+      <w:r>
+        <w:t xml:space="preserve"> water</w:t>
+      </w:r>
+    </w:p>
+    <w:p>
+      <w:pPr>
+        <w:pStyle w:val="ListParagraph"/>
+        <w:numPr>
+          <w:ilvl w:val="0"/>
+          <w:numId w:val="7"/>
+        </w:numPr>
+      </w:pPr>
+      <w:r>
+        <w:t xml:space="preserve">Factory level </w:t>
+      </w:r>
+      <w:r>
+        <w:sym w:font="Wingdings" w:char="F0E0"/>
+      </w:r>
+      <w:r>
+        <w:t xml:space="preserve"> treadmill</w:t>
+      </w:r>
+      <w:r>
+        <w:t xml:space="preserve">s </w:t>
+      </w:r>
+    </w:p>
+    <w:p>
+      <w:pPr>
+        <w:pStyle w:val="ListParagraph"/>
+        <w:numPr>
+          <w:ilvl w:val="0"/>
+          <w:numId w:val="7"/>
+        </w:numPr>
+      </w:pPr>
+      <w:proofErr w:type="spellStart"/>
+      <w:r>
+        <w:t>Parkesque</w:t>
+      </w:r>
+      <w:proofErr w:type="spellEnd"/>
+      <w:r>
+        <w:t xml:space="preserve">, level </w:t>
+      </w:r>
+      <w:r>
+        <w:sym w:font="Wingdings" w:char="F0E0"/>
+      </w:r>
+      <w:r>
+        <w:t xml:space="preserve"> </w:t>
+      </w:r>
+      <w:r>
+        <w:t xml:space="preserve">trees need to be knocked over, </w:t>
+      </w:r>
+      <w:r>
+        <w:t>magnetic storm still ongoing</w:t>
+      </w:r>
+    </w:p>
+    <w:p>
+      <w:pPr>
+        <w:pStyle w:val="ListParagraph"/>
+        <w:numPr>
+          <w:ilvl w:val="0"/>
+          <w:numId w:val="7"/>
+        </w:numPr>
+      </w:pPr>
+      <w:r>
+        <w:t>Large satellite crash zone, wasteland or graveyard of its remain</w:t>
+      </w:r>
+      <w:r>
+        <w:t>ing</w:t>
+      </w:r>
+    </w:p>
+    <w:p>
+      <w:pPr>
+        <w:ind w:left="360"/>
+      </w:pPr>
+    </w:p>
+    <w:p/>
+    <w:p>
+      <w:pPr>
+        <w:ind w:left="360"/>
+        <w:rPr>
+          <w:sz w:val="40"/>
+          <w:szCs w:val="40"/>
+        </w:rPr>
+      </w:pPr>
+      <w:r>
+        <w:rPr>
+          <w:sz w:val="40"/>
+          <w:szCs w:val="40"/>
+        </w:rPr>
         <w:t>Level Design</w:t>
       </w:r>
     </w:p>
@@ -1279,6 +1402,9 @@
         <w:ind w:left="360"/>
       </w:pPr>
       <w:r>
+        <w:t>/*</w:t>
+      </w:r>
+      <w:r>
         <w:t>Character Story</w:t>
       </w:r>
     </w:p>
@@ -1405,6 +1531,171 @@
       <w:r>
         <w:t>Military base tied to magnetic storms somehow, has military bots</w:t>
       </w:r>
+      <w:r>
+        <w:t xml:space="preserve"> </w:t>
+      </w:r>
+      <w:r>
+        <w:t>*/</w:t>
+      </w:r>
+    </w:p>
+    <w:p/>
+    <w:p>
+      <w:pPr>
+        <w:ind w:left="360"/>
+      </w:pPr>
+      <w:r>
+        <w:t>Overarching Story</w:t>
+      </w:r>
+    </w:p>
+    <w:p>
+      <w:pPr>
+        <w:pStyle w:val="ListParagraph"/>
+        <w:numPr>
+          <w:ilvl w:val="0"/>
+          <w:numId w:val="7"/>
+        </w:numPr>
+      </w:pPr>
+      <w:r>
+        <w:t xml:space="preserve">Highly magnetic </w:t>
+      </w:r>
+      <w:r>
+        <w:t>meteor</w:t>
+      </w:r>
+      <w:r>
+        <w:t xml:space="preserve"> hit Earth in 2250</w:t>
+      </w:r>
+      <w:r>
+        <w:t>ish, fragmented in atmosphere, hit all over the planet</w:t>
+      </w:r>
+    </w:p>
+    <w:p>
+      <w:pPr>
+        <w:pStyle w:val="ListParagraph"/>
+        <w:numPr>
+          <w:ilvl w:val="0"/>
+          <w:numId w:val="7"/>
+        </w:numPr>
+      </w:pPr>
+      <w:r>
+        <w:t>Large scale destruction at impact site, immediate storms spreading</w:t>
+      </w:r>
+    </w:p>
+    <w:p>
+      <w:pPr>
+        <w:pStyle w:val="ListParagraph"/>
+        <w:numPr>
+          <w:ilvl w:val="0"/>
+          <w:numId w:val="7"/>
+        </w:numPr>
+      </w:pPr>
+      <w:r>
+        <w:t xml:space="preserve">Authorities quickly </w:t>
+      </w:r>
+      <w:proofErr w:type="spellStart"/>
+      <w:r>
+        <w:t>realise</w:t>
+      </w:r>
+      <w:proofErr w:type="spellEnd"/>
+      <w:r>
+        <w:t xml:space="preserve"> that the storms are magnetic, and since the world is so technologically advanced, destruction is immeasurable</w:t>
+      </w:r>
+    </w:p>
+    <w:p>
+      <w:pPr>
+        <w:pStyle w:val="ListParagraph"/>
+        <w:numPr>
+          <w:ilvl w:val="0"/>
+          <w:numId w:val="7"/>
+        </w:numPr>
+      </w:pPr>
+      <w:r>
+        <w:t>Began as pockets where fragmented meteors impacted, storms grew and eventually connected, covering the world swiftly in total magnetic storms</w:t>
+      </w:r>
+    </w:p>
+    <w:p>
+      <w:pPr>
+        <w:pStyle w:val="ListParagraph"/>
+        <w:numPr>
+          <w:ilvl w:val="0"/>
+          <w:numId w:val="7"/>
+        </w:numPr>
+      </w:pPr>
+      <w:r>
+        <w:t xml:space="preserve">Xion is knocked offline for a long </w:t>
+      </w:r>
+      <w:proofErr w:type="gramStart"/>
+      <w:r>
+        <w:t>time(</w:t>
+      </w:r>
+      <w:proofErr w:type="gramEnd"/>
+      <w:r>
+        <w:t xml:space="preserve">1000ish years), wakes up </w:t>
+      </w:r>
+    </w:p>
+    <w:p>
+      <w:pPr>
+        <w:pStyle w:val="ListParagraph"/>
+        <w:numPr>
+          <w:ilvl w:val="0"/>
+          <w:numId w:val="7"/>
+        </w:numPr>
+      </w:pPr>
+      <w:r>
+        <w:rPr>
+          <w:b/>
+        </w:rPr>
+        <w:lastRenderedPageBreak/>
+        <w:t>[Enter Player]</w:t>
+      </w:r>
+      <w:r>
+        <w:t xml:space="preserve"> The room around him not </w:t>
+      </w:r>
+      <w:proofErr w:type="gramStart"/>
+      <w:r>
+        <w:t>entirely destroyed</w:t>
+      </w:r>
+      <w:proofErr w:type="gramEnd"/>
+      <w:r>
+        <w:t>, visibly unkept, something clearly happened</w:t>
+      </w:r>
+    </w:p>
+    <w:p>
+      <w:pPr>
+        <w:pStyle w:val="ListParagraph"/>
+        <w:numPr>
+          <w:ilvl w:val="0"/>
+          <w:numId w:val="7"/>
+        </w:numPr>
+      </w:pPr>
+      <w:r>
+        <w:t>… levels …</w:t>
+      </w:r>
+    </w:p>
+    <w:p>
+      <w:pPr>
+        <w:pStyle w:val="ListParagraph"/>
+        <w:numPr>
+          <w:ilvl w:val="0"/>
+          <w:numId w:val="7"/>
+        </w:numPr>
+      </w:pPr>
+      <w:r>
+        <w:t>Knowledge Bot – previously library bot, realizes knowledge around him is obsolete, needs new info</w:t>
+      </w:r>
+    </w:p>
+    <w:p>
+      <w:pPr>
+        <w:pStyle w:val="ListParagraph"/>
+        <w:numPr>
+          <w:ilvl w:val="0"/>
+          <w:numId w:val="7"/>
+        </w:numPr>
+      </w:pPr>
+      <w:r>
+        <w:t>Ending – are the animals the same/evolved, is there anyone or other robots alive, what caused this in the first place</w:t>
+      </w:r>
+      <w:bookmarkStart w:id="0" w:name="_GoBack"/>
+      <w:bookmarkEnd w:id="0"/>
     </w:p>
     <w:p>
       <w:pPr>
@@ -1536,7 +1827,6 @@
           <w:sz w:val="40"/>
           <w:szCs w:val="40"/>
         </w:rPr>
-        <w:lastRenderedPageBreak/>
         <w:t>Development</w:t>
       </w:r>
     </w:p>

</xml_diff>

<commit_message>
Committing small changes to GDD
</commit_message>
<xml_diff>
--- a/GDD_Xion.docx
+++ b/GDD_Xion.docx
@@ -1694,8 +1694,6 @@
       <w:r>
         <w:t>Ending – are the animals the same/evolved, is there anyone or other robots alive, what caused this in the first place</w:t>
       </w:r>
-      <w:bookmarkStart w:id="0" w:name="_GoBack"/>
-      <w:bookmarkEnd w:id="0"/>
     </w:p>
     <w:p>
       <w:pPr>
@@ -1867,186 +1865,8 @@
       <w:pPr>
         <w:ind w:left="360"/>
       </w:pPr>
-    </w:p>
-    <w:p>
-      <w:pPr>
-        <w:ind w:left="360"/>
-      </w:pPr>
-    </w:p>
-    <w:p>
-      <w:pPr>
-        <w:ind w:left="360"/>
-      </w:pPr>
-    </w:p>
-    <w:p>
-      <w:pPr>
-        <w:ind w:left="360"/>
-      </w:pPr>
-    </w:p>
-    <w:p>
-      <w:pPr>
-        <w:ind w:left="360"/>
-      </w:pPr>
-    </w:p>
-    <w:p>
-      <w:pPr>
-        <w:ind w:left="360"/>
-      </w:pPr>
-    </w:p>
-    <w:p>
-      <w:pPr>
-        <w:ind w:left="360"/>
-      </w:pPr>
-    </w:p>
-    <w:p>
-      <w:pPr>
-        <w:ind w:left="360"/>
-      </w:pPr>
-    </w:p>
-    <w:p>
-      <w:pPr>
-        <w:ind w:left="360"/>
-      </w:pPr>
-    </w:p>
-    <w:p>
-      <w:pPr>
-        <w:ind w:left="360"/>
-      </w:pPr>
-    </w:p>
-    <w:p>
-      <w:pPr>
-        <w:ind w:left="360"/>
-      </w:pPr>
-    </w:p>
-    <w:p>
-      <w:pPr>
-        <w:ind w:left="360"/>
-      </w:pPr>
-    </w:p>
-    <w:p>
-      <w:pPr>
-        <w:ind w:left="360"/>
-      </w:pPr>
-    </w:p>
-    <w:p>
-      <w:pPr>
-        <w:ind w:left="360"/>
-      </w:pPr>
-    </w:p>
-    <w:p>
-      <w:pPr>
-        <w:ind w:left="360"/>
-      </w:pPr>
-    </w:p>
-    <w:p>
-      <w:pPr>
-        <w:ind w:left="360"/>
-      </w:pPr>
-    </w:p>
-    <w:p>
-      <w:pPr>
-        <w:ind w:left="360"/>
-      </w:pPr>
-    </w:p>
-    <w:p>
-      <w:pPr>
-        <w:ind w:left="360"/>
-      </w:pPr>
-    </w:p>
-    <w:p>
-      <w:pPr>
-        <w:ind w:left="360"/>
-      </w:pPr>
-    </w:p>
-    <w:p>
-      <w:pPr>
-        <w:ind w:left="360"/>
-      </w:pPr>
-    </w:p>
-    <w:p>
-      <w:pPr>
-        <w:ind w:left="360"/>
-      </w:pPr>
-    </w:p>
-    <w:p>
-      <w:pPr>
-        <w:ind w:left="360"/>
-      </w:pPr>
-    </w:p>
-    <w:p>
-      <w:pPr>
-        <w:ind w:left="360"/>
-      </w:pPr>
-    </w:p>
-    <w:p>
-      <w:pPr>
-        <w:ind w:left="360"/>
-      </w:pPr>
-    </w:p>
-    <w:p>
-      <w:pPr>
-        <w:ind w:left="360"/>
-      </w:pPr>
-    </w:p>
-    <w:p>
-      <w:pPr>
-        <w:ind w:left="360"/>
-      </w:pPr>
-    </w:p>
-    <w:p>
-      <w:pPr>
-        <w:ind w:left="360"/>
-      </w:pPr>
-    </w:p>
-    <w:p>
-      <w:pPr>
-        <w:ind w:left="360"/>
-      </w:pPr>
-    </w:p>
-    <w:p>
-      <w:pPr>
-        <w:ind w:left="360"/>
-      </w:pPr>
-    </w:p>
-    <w:p>
-      <w:pPr>
-        <w:ind w:left="360"/>
-      </w:pPr>
-    </w:p>
-    <w:p>
-      <w:pPr>
-        <w:ind w:left="360"/>
-      </w:pPr>
-    </w:p>
-    <w:p>
-      <w:pPr>
-        <w:ind w:left="360"/>
-      </w:pPr>
-    </w:p>
-    <w:p>
-      <w:pPr>
-        <w:ind w:left="360"/>
-      </w:pPr>
-    </w:p>
-    <w:p>
-      <w:pPr>
-        <w:ind w:left="360"/>
-      </w:pPr>
-    </w:p>
-    <w:p>
-      <w:pPr>
-        <w:ind w:left="360"/>
-      </w:pPr>
-    </w:p>
-    <w:p>
-      <w:pPr>
-        <w:ind w:left="360"/>
-      </w:pPr>
-    </w:p>
-    <w:p>
-      <w:pPr>
-        <w:ind w:left="360"/>
-      </w:pPr>
+      <w:bookmarkStart w:id="0" w:name="_GoBack"/>
+      <w:bookmarkEnd w:id="0"/>
     </w:p>
     <w:p>
       <w:pPr>
@@ -2099,6 +1919,7 @@
         <w:ind w:left="360"/>
       </w:pPr>
       <w:r>
+        <w:lastRenderedPageBreak/>
         <w:t>This is the area where you make any closing remarks that you wish to about the game. What would you like to see happen with it in the future. What were some particular difficulties that you had to or have to overcome?</w:t>
       </w:r>
     </w:p>

</xml_diff>